<commit_message>
v1. 05 tecnicas ia - act 1. finalizada
</commit_message>
<xml_diff>
--- a/03.bases_datos_para_big_data/activities/01.activity/entrega/GERENA_RICARDO_HENRY_ALEJANDRO_actividad_1.docx
+++ b/03.bases_datos_para_big_data/activities/01.activity/entrega/GERENA_RICARDO_HENRY_ALEJANDRO_actividad_1.docx
@@ -737,7 +737,7 @@
             </w:rPr>
             <w:fldChar w:fldCharType="separate"/>
           </w:r>
-          <w:hyperlink w:anchor="_Toc215224541" w:history="1">
+          <w:hyperlink w:anchor="_Toc215401715" w:history="1">
             <w:r>
               <w:rPr>
                 <w:rStyle w:val="Hipervnculo"/>
@@ -781,7 +781,7 @@
                 <w:noProof/>
                 <w:webHidden/>
               </w:rPr>
-              <w:instrText xml:space="preserve"> PAGEREF _Toc215224541 \h </w:instrText>
+              <w:instrText xml:space="preserve"> PAGEREF _Toc215401715 \h </w:instrText>
             </w:r>
             <w:r>
               <w:rPr>
@@ -825,7 +825,7 @@
               <w:lang w:val="en-US"/>
             </w:rPr>
           </w:pPr>
-          <w:hyperlink w:anchor="_Toc215224542" w:history="1">
+          <w:hyperlink w:anchor="_Toc215401716" w:history="1">
             <w:r>
               <w:rPr>
                 <w:rStyle w:val="Hipervnculo"/>
@@ -869,7 +869,7 @@
                 <w:noProof/>
                 <w:webHidden/>
               </w:rPr>
-              <w:instrText xml:space="preserve"> PAGEREF _Toc215224542 \h </w:instrText>
+              <w:instrText xml:space="preserve"> PAGEREF _Toc215401716 \h </w:instrText>
             </w:r>
             <w:r>
               <w:rPr>
@@ -913,7 +913,7 @@
               <w:lang w:val="en-US"/>
             </w:rPr>
           </w:pPr>
-          <w:hyperlink w:anchor="_Toc215224543" w:history="1">
+          <w:hyperlink w:anchor="_Toc215401717" w:history="1">
             <w:r>
               <w:rPr>
                 <w:rStyle w:val="Hipervnculo"/>
@@ -961,7 +961,7 @@
                 <w:noProof/>
                 <w:webHidden/>
               </w:rPr>
-              <w:instrText xml:space="preserve"> PAGEREF _Toc215224543 \h </w:instrText>
+              <w:instrText xml:space="preserve"> PAGEREF _Toc215401717 \h </w:instrText>
             </w:r>
             <w:r>
               <w:rPr>
@@ -1005,7 +1005,7 @@
               <w:lang w:val="en-US"/>
             </w:rPr>
           </w:pPr>
-          <w:hyperlink w:anchor="_Toc215224544" w:history="1">
+          <w:hyperlink w:anchor="_Toc215401718" w:history="1">
             <w:r>
               <w:rPr>
                 <w:rStyle w:val="Hipervnculo"/>
@@ -1053,7 +1053,7 @@
                 <w:noProof/>
                 <w:webHidden/>
               </w:rPr>
-              <w:instrText xml:space="preserve"> PAGEREF _Toc215224544 \h </w:instrText>
+              <w:instrText xml:space="preserve"> PAGEREF _Toc215401718 \h </w:instrText>
             </w:r>
             <w:r>
               <w:rPr>
@@ -1097,7 +1097,7 @@
               <w:lang w:val="en-US"/>
             </w:rPr>
           </w:pPr>
-          <w:hyperlink w:anchor="_Toc215224545" w:history="1">
+          <w:hyperlink w:anchor="_Toc215401719" w:history="1">
             <w:r>
               <w:rPr>
                 <w:rStyle w:val="Hipervnculo"/>
@@ -1145,7 +1145,7 @@
                 <w:noProof/>
                 <w:webHidden/>
               </w:rPr>
-              <w:instrText xml:space="preserve"> PAGEREF _Toc215224545 \h </w:instrText>
+              <w:instrText xml:space="preserve"> PAGEREF _Toc215401719 \h </w:instrText>
             </w:r>
             <w:r>
               <w:rPr>
@@ -1189,7 +1189,7 @@
               <w:lang w:val="en-US"/>
             </w:rPr>
           </w:pPr>
-          <w:hyperlink w:anchor="_Toc215224546" w:history="1">
+          <w:hyperlink w:anchor="_Toc215401720" w:history="1">
             <w:r>
               <w:rPr>
                 <w:rStyle w:val="Hipervnculo"/>
@@ -1212,7 +1212,7 @@
                 <w:rFonts w:ascii="Georgia" w:hAnsi="Georgia"/>
                 <w:noProof/>
               </w:rPr>
-              <w:t>Apartado 1 – Problemas detectados y limpieza de datos</w:t>
+              <w:t>Apartado 1 - Problemas detectados y limpieza de datos</w:t>
             </w:r>
             <w:r>
               <w:rPr>
@@ -1233,7 +1233,7 @@
                 <w:noProof/>
                 <w:webHidden/>
               </w:rPr>
-              <w:instrText xml:space="preserve"> PAGEREF _Toc215224546 \h </w:instrText>
+              <w:instrText xml:space="preserve"> PAGEREF _Toc215401720 \h </w:instrText>
             </w:r>
             <w:r>
               <w:rPr>
@@ -1277,7 +1277,7 @@
               <w:lang w:val="en-US"/>
             </w:rPr>
           </w:pPr>
-          <w:hyperlink w:anchor="_Toc215224547" w:history="1">
+          <w:hyperlink w:anchor="_Toc215401721" w:history="1">
             <w:r>
               <w:rPr>
                 <w:rStyle w:val="Hipervnculo"/>
@@ -1321,7 +1321,7 @@
                 <w:noProof/>
                 <w:webHidden/>
               </w:rPr>
-              <w:instrText xml:space="preserve"> PAGEREF _Toc215224547 \h </w:instrText>
+              <w:instrText xml:space="preserve"> PAGEREF _Toc215401721 \h </w:instrText>
             </w:r>
             <w:r>
               <w:rPr>
@@ -1364,7 +1364,7 @@
               <w:lang w:val="en-US"/>
             </w:rPr>
           </w:pPr>
-          <w:hyperlink w:anchor="_Toc215224548" w:history="1">
+          <w:hyperlink w:anchor="_Toc215401722" w:history="1">
             <w:r>
               <w:rPr>
                 <w:rStyle w:val="Hipervnculo"/>
@@ -1392,7 +1392,7 @@
                 <w:noProof/>
                 <w:webHidden/>
               </w:rPr>
-              <w:instrText xml:space="preserve"> PAGEREF _Toc215224548 \h </w:instrText>
+              <w:instrText xml:space="preserve"> PAGEREF _Toc215401722 \h </w:instrText>
             </w:r>
             <w:r>
               <w:rPr>
@@ -1435,7 +1435,7 @@
               <w:lang w:val="en-US"/>
             </w:rPr>
           </w:pPr>
-          <w:hyperlink w:anchor="_Toc215224549" w:history="1">
+          <w:hyperlink w:anchor="_Toc215401723" w:history="1">
             <w:r>
               <w:rPr>
                 <w:rStyle w:val="Hipervnculo"/>
@@ -1463,7 +1463,7 @@
                 <w:noProof/>
                 <w:webHidden/>
               </w:rPr>
-              <w:instrText xml:space="preserve"> PAGEREF _Toc215224549 \h </w:instrText>
+              <w:instrText xml:space="preserve"> PAGEREF _Toc215401723 \h </w:instrText>
             </w:r>
             <w:r>
               <w:rPr>
@@ -1507,7 +1507,7 @@
               <w:lang w:val="en-US"/>
             </w:rPr>
           </w:pPr>
-          <w:hyperlink w:anchor="_Toc215224550" w:history="1">
+          <w:hyperlink w:anchor="_Toc215401724" w:history="1">
             <w:r>
               <w:rPr>
                 <w:rStyle w:val="Hipervnculo"/>
@@ -1551,7 +1551,7 @@
                 <w:noProof/>
                 <w:webHidden/>
               </w:rPr>
-              <w:instrText xml:space="preserve"> PAGEREF _Toc215224550 \h </w:instrText>
+              <w:instrText xml:space="preserve"> PAGEREF _Toc215401724 \h </w:instrText>
             </w:r>
             <w:r>
               <w:rPr>
@@ -1594,7 +1594,7 @@
               <w:lang w:val="en-US"/>
             </w:rPr>
           </w:pPr>
-          <w:hyperlink w:anchor="_Toc215224551" w:history="1">
+          <w:hyperlink w:anchor="_Toc215401725" w:history="1">
             <w:r>
               <w:rPr>
                 <w:rStyle w:val="Hipervnculo"/>
@@ -1622,7 +1622,7 @@
                 <w:noProof/>
                 <w:webHidden/>
               </w:rPr>
-              <w:instrText xml:space="preserve"> PAGEREF _Toc215224551 \h </w:instrText>
+              <w:instrText xml:space="preserve"> PAGEREF _Toc215401725 \h </w:instrText>
             </w:r>
             <w:r>
               <w:rPr>
@@ -1665,7 +1665,7 @@
               <w:lang w:val="en-US"/>
             </w:rPr>
           </w:pPr>
-          <w:hyperlink w:anchor="_Toc215224552" w:history="1">
+          <w:hyperlink w:anchor="_Toc215401726" w:history="1">
             <w:r>
               <w:rPr>
                 <w:rStyle w:val="Hipervnculo"/>
@@ -1693,7 +1693,7 @@
                 <w:noProof/>
                 <w:webHidden/>
               </w:rPr>
-              <w:instrText xml:space="preserve"> PAGEREF _Toc215224552 \h </w:instrText>
+              <w:instrText xml:space="preserve"> PAGEREF _Toc215401726 \h </w:instrText>
             </w:r>
             <w:r>
               <w:rPr>
@@ -1737,7 +1737,7 @@
               <w:lang w:val="en-US"/>
             </w:rPr>
           </w:pPr>
-          <w:hyperlink w:anchor="_Toc215224553" w:history="1">
+          <w:hyperlink w:anchor="_Toc215401727" w:history="1">
             <w:r>
               <w:rPr>
                 <w:rStyle w:val="Hipervnculo"/>
@@ -1781,7 +1781,7 @@
                 <w:noProof/>
                 <w:webHidden/>
               </w:rPr>
-              <w:instrText xml:space="preserve"> PAGEREF _Toc215224553 \h </w:instrText>
+              <w:instrText xml:space="preserve"> PAGEREF _Toc215401727 \h </w:instrText>
             </w:r>
             <w:r>
               <w:rPr>
@@ -1824,7 +1824,7 @@
               <w:lang w:val="en-US"/>
             </w:rPr>
           </w:pPr>
-          <w:hyperlink w:anchor="_Toc215224554" w:history="1">
+          <w:hyperlink w:anchor="_Toc215401728" w:history="1">
             <w:r>
               <w:rPr>
                 <w:rStyle w:val="Hipervnculo"/>
@@ -1852,7 +1852,7 @@
                 <w:noProof/>
                 <w:webHidden/>
               </w:rPr>
-              <w:instrText xml:space="preserve"> PAGEREF _Toc215224554 \h </w:instrText>
+              <w:instrText xml:space="preserve"> PAGEREF _Toc215401728 \h </w:instrText>
             </w:r>
             <w:r>
               <w:rPr>
@@ -1895,7 +1895,7 @@
               <w:lang w:val="en-US"/>
             </w:rPr>
           </w:pPr>
-          <w:hyperlink w:anchor="_Toc215224555" w:history="1">
+          <w:hyperlink w:anchor="_Toc215401729" w:history="1">
             <w:r>
               <w:rPr>
                 <w:rStyle w:val="Hipervnculo"/>
@@ -1923,7 +1923,7 @@
                 <w:noProof/>
                 <w:webHidden/>
               </w:rPr>
-              <w:instrText xml:space="preserve"> PAGEREF _Toc215224555 \h </w:instrText>
+              <w:instrText xml:space="preserve"> PAGEREF _Toc215401729 \h </w:instrText>
             </w:r>
             <w:r>
               <w:rPr>
@@ -1967,7 +1967,7 @@
               <w:lang w:val="en-US"/>
             </w:rPr>
           </w:pPr>
-          <w:hyperlink w:anchor="_Toc215224556" w:history="1">
+          <w:hyperlink w:anchor="_Toc215401730" w:history="1">
             <w:r>
               <w:rPr>
                 <w:rStyle w:val="Hipervnculo"/>
@@ -1990,7 +1990,7 @@
                 <w:rFonts w:ascii="Georgia" w:hAnsi="Georgia"/>
                 <w:noProof/>
               </w:rPr>
-              <w:t>Apartado 2 – Propuesta de formato JSON</w:t>
+              <w:t>Apartado 2 - Propuesta de formato JSON</w:t>
             </w:r>
             <w:r>
               <w:rPr>
@@ -2011,7 +2011,7 @@
                 <w:noProof/>
                 <w:webHidden/>
               </w:rPr>
-              <w:instrText xml:space="preserve"> PAGEREF _Toc215224556 \h </w:instrText>
+              <w:instrText xml:space="preserve"> PAGEREF _Toc215401730 \h </w:instrText>
             </w:r>
             <w:r>
               <w:rPr>
@@ -2055,7 +2055,7 @@
               <w:lang w:val="en-US"/>
             </w:rPr>
           </w:pPr>
-          <w:hyperlink w:anchor="_Toc215224557" w:history="1">
+          <w:hyperlink w:anchor="_Toc215401731" w:history="1">
             <w:r>
               <w:rPr>
                 <w:rStyle w:val="Hipervnculo"/>
@@ -2078,7 +2078,7 @@
                 <w:rFonts w:ascii="Georgia" w:hAnsi="Georgia"/>
                 <w:noProof/>
               </w:rPr>
-              <w:t>Apartado 3 – Metodología de limpieza implementada</w:t>
+              <w:t>Apartado 3 - Metodología de limpieza implementada</w:t>
             </w:r>
             <w:r>
               <w:rPr>
@@ -2099,7 +2099,7 @@
                 <w:noProof/>
                 <w:webHidden/>
               </w:rPr>
-              <w:instrText xml:space="preserve"> PAGEREF _Toc215224557 \h </w:instrText>
+              <w:instrText xml:space="preserve"> PAGEREF _Toc215401731 \h </w:instrText>
             </w:r>
             <w:r>
               <w:rPr>
@@ -2143,7 +2143,7 @@
               <w:lang w:val="en-US"/>
             </w:rPr>
           </w:pPr>
-          <w:hyperlink w:anchor="_Toc215224558" w:history="1">
+          <w:hyperlink w:anchor="_Toc215401732" w:history="1">
             <w:r>
               <w:rPr>
                 <w:rStyle w:val="Hipervnculo"/>
@@ -2166,7 +2166,7 @@
                 <w:rFonts w:ascii="Georgia" w:hAnsi="Georgia"/>
                 <w:noProof/>
               </w:rPr>
-              <w:t>Apartado 4 – Mejoras propuestas en los conjuntos de datos</w:t>
+              <w:t>Apartado 4 - Mejoras propuestas en los conjuntos de datos</w:t>
             </w:r>
             <w:r>
               <w:rPr>
@@ -2187,7 +2187,7 @@
                 <w:noProof/>
                 <w:webHidden/>
               </w:rPr>
-              <w:instrText xml:space="preserve"> PAGEREF _Toc215224558 \h </w:instrText>
+              <w:instrText xml:space="preserve"> PAGEREF _Toc215401732 \h </w:instrText>
             </w:r>
             <w:r>
               <w:rPr>
@@ -2231,7 +2231,7 @@
               <w:lang w:val="en-US"/>
             </w:rPr>
           </w:pPr>
-          <w:hyperlink w:anchor="_Toc215224559" w:history="1">
+          <w:hyperlink w:anchor="_Toc215401733" w:history="1">
             <w:r>
               <w:rPr>
                 <w:rStyle w:val="Hipervnculo"/>
@@ -2275,7 +2275,7 @@
                 <w:noProof/>
                 <w:webHidden/>
               </w:rPr>
-              <w:instrText xml:space="preserve"> PAGEREF _Toc215224559 \h </w:instrText>
+              <w:instrText xml:space="preserve"> PAGEREF _Toc215401733 \h </w:instrText>
             </w:r>
             <w:r>
               <w:rPr>
@@ -2434,7 +2434,7 @@
           <w:szCs w:val="22"/>
         </w:rPr>
       </w:pPr>
-      <w:bookmarkStart w:id="1" w:name="_Toc215224541"/>
+      <w:bookmarkStart w:id="1" w:name="_Toc215401715"/>
       <w:r>
         <w:rPr>
           <w:rFonts w:ascii="Georgia" w:hAnsi="Georgia"/>
@@ -2755,7 +2755,7 @@
           <w:szCs w:val="22"/>
         </w:rPr>
       </w:pPr>
-      <w:bookmarkStart w:id="2" w:name="_Toc215224542"/>
+      <w:bookmarkStart w:id="2" w:name="_Toc215401716"/>
       <w:r>
         <w:rPr>
           <w:rFonts w:ascii="Georgia" w:hAnsi="Georgia"/>
@@ -3587,7 +3587,7 @@
           <w:szCs w:val="22"/>
         </w:rPr>
       </w:pPr>
-      <w:bookmarkStart w:id="4" w:name="_Toc215224543"/>
+      <w:bookmarkStart w:id="4" w:name="_Toc215401717"/>
       <w:proofErr w:type="spellStart"/>
       <w:r>
         <w:rPr>
@@ -3676,7 +3676,7 @@
           <w:szCs w:val="22"/>
         </w:rPr>
       </w:pPr>
-      <w:bookmarkStart w:id="5" w:name="_Toc215224544"/>
+      <w:bookmarkStart w:id="5" w:name="_Toc215401718"/>
       <w:proofErr w:type="spellStart"/>
       <w:r>
         <w:rPr>
@@ -3746,15 +3746,15 @@
           <w:sz w:val="22"/>
           <w:szCs w:val="22"/>
         </w:rPr>
-        <w:t xml:space="preserve">10,974 registros y 14 columnas, con </w:t>
-      </w:r>
-      <w:r>
-        <w:rPr>
-          <w:rFonts w:ascii="Georgia" w:hAnsi="Georgia"/>
-          <w:sz w:val="22"/>
-          <w:szCs w:val="22"/>
-        </w:rPr>
-        <w:t xml:space="preserve">información de distintos tipos de alojamientos en la Comunidad de Madrid, con información sobre categorías, modalidades y disponibilidad. Este </w:t>
+        <w:t xml:space="preserve">10,974 registros y 14 columnas, </w:t>
+      </w:r>
+      <w:r>
+        <w:rPr>
+          <w:rFonts w:ascii="Georgia" w:hAnsi="Georgia"/>
+          <w:sz w:val="22"/>
+          <w:szCs w:val="22"/>
+        </w:rPr>
+        <w:t xml:space="preserve">este </w:t>
       </w:r>
       <w:proofErr w:type="spellStart"/>
       <w:r>
@@ -3772,7 +3772,129 @@
           <w:sz w:val="22"/>
           <w:szCs w:val="22"/>
         </w:rPr>
-        <w:t xml:space="preserve"> nos permite analizar la capacidad turística y posibles tendencias de ocupación.</w:t>
+        <w:t xml:space="preserve"> almacena</w:t>
+      </w:r>
+      <w:r>
+        <w:rPr>
+          <w:rFonts w:ascii="Georgia" w:hAnsi="Georgia"/>
+          <w:sz w:val="22"/>
+          <w:szCs w:val="22"/>
+        </w:rPr>
+        <w:t xml:space="preserve"> </w:t>
+      </w:r>
+      <w:r>
+        <w:rPr>
+          <w:rFonts w:ascii="Georgia" w:hAnsi="Georgia"/>
+          <w:sz w:val="22"/>
+          <w:szCs w:val="22"/>
+        </w:rPr>
+        <w:t xml:space="preserve">información de distintos tipos de alojamientos en la Comunidad de Madrid, con información sobre </w:t>
+      </w:r>
+      <w:r>
+        <w:rPr>
+          <w:rFonts w:ascii="Georgia" w:hAnsi="Georgia"/>
+          <w:sz w:val="22"/>
+          <w:szCs w:val="22"/>
+        </w:rPr>
+        <w:t xml:space="preserve">nivel de </w:t>
+      </w:r>
+      <w:r>
+        <w:rPr>
+          <w:rFonts w:ascii="Georgia" w:hAnsi="Georgia"/>
+          <w:sz w:val="22"/>
+          <w:szCs w:val="22"/>
+        </w:rPr>
+        <w:t xml:space="preserve">categoría, </w:t>
+      </w:r>
+      <w:r>
+        <w:rPr>
+          <w:rFonts w:ascii="Georgia" w:hAnsi="Georgia"/>
+          <w:sz w:val="22"/>
+          <w:szCs w:val="22"/>
+        </w:rPr>
+        <w:t>ubicación</w:t>
+      </w:r>
+      <w:r>
+        <w:rPr>
+          <w:rFonts w:ascii="Georgia" w:hAnsi="Georgia"/>
+          <w:sz w:val="22"/>
+          <w:szCs w:val="22"/>
+        </w:rPr>
+        <w:t xml:space="preserve">. Este </w:t>
+      </w:r>
+      <w:proofErr w:type="spellStart"/>
+      <w:r>
+        <w:rPr>
+          <w:rFonts w:ascii="Georgia" w:hAnsi="Georgia"/>
+          <w:sz w:val="22"/>
+          <w:szCs w:val="22"/>
+        </w:rPr>
+        <w:t>dataset</w:t>
+      </w:r>
+      <w:proofErr w:type="spellEnd"/>
+      <w:r>
+        <w:rPr>
+          <w:rFonts w:ascii="Georgia" w:hAnsi="Georgia"/>
+          <w:sz w:val="22"/>
+          <w:szCs w:val="22"/>
+        </w:rPr>
+        <w:t xml:space="preserve"> nos permite </w:t>
+      </w:r>
+      <w:r>
+        <w:rPr>
+          <w:rFonts w:ascii="Georgia" w:hAnsi="Georgia"/>
+          <w:sz w:val="22"/>
+          <w:szCs w:val="22"/>
+        </w:rPr>
+        <w:t>analizar</w:t>
+      </w:r>
+      <w:r>
+        <w:rPr>
+          <w:rFonts w:ascii="Georgia" w:hAnsi="Georgia"/>
+          <w:sz w:val="22"/>
+          <w:szCs w:val="22"/>
+        </w:rPr>
+        <w:t xml:space="preserve"> sobre</w:t>
+      </w:r>
+      <w:r>
+        <w:rPr>
+          <w:rFonts w:ascii="Georgia" w:hAnsi="Georgia"/>
+          <w:sz w:val="22"/>
+          <w:szCs w:val="22"/>
+        </w:rPr>
+        <w:t xml:space="preserve"> la</w:t>
+      </w:r>
+      <w:r>
+        <w:rPr>
+          <w:rFonts w:ascii="Georgia" w:hAnsi="Georgia"/>
+          <w:sz w:val="22"/>
+          <w:szCs w:val="22"/>
+        </w:rPr>
+        <w:t>s opciones de alojamiento</w:t>
+      </w:r>
+      <w:r>
+        <w:rPr>
+          <w:rFonts w:ascii="Georgia" w:hAnsi="Georgia"/>
+          <w:sz w:val="22"/>
+          <w:szCs w:val="22"/>
+        </w:rPr>
+        <w:t xml:space="preserve"> turístic</w:t>
+      </w:r>
+      <w:r>
+        <w:rPr>
+          <w:rFonts w:ascii="Georgia" w:hAnsi="Georgia"/>
+          <w:sz w:val="22"/>
+          <w:szCs w:val="22"/>
+        </w:rPr>
+        <w:t>o</w:t>
+      </w:r>
+      <w:r>
+        <w:rPr>
+          <w:rFonts w:ascii="Georgia" w:hAnsi="Georgia"/>
+          <w:sz w:val="22"/>
+          <w:szCs w:val="22"/>
+        </w:rPr>
+        <w:t xml:space="preserve"> y posibles tendencias de ocupación.</w:t>
       </w:r>
     </w:p>
     <w:p>
@@ -3792,7 +3914,7 @@
           <w:szCs w:val="22"/>
         </w:rPr>
       </w:pPr>
-      <w:bookmarkStart w:id="6" w:name="_Toc215224545"/>
+      <w:bookmarkStart w:id="6" w:name="_Toc215401719"/>
       <w:proofErr w:type="spellStart"/>
       <w:r>
         <w:rPr>
@@ -3846,15 +3968,47 @@
           <w:sz w:val="22"/>
           <w:szCs w:val="22"/>
         </w:rPr>
-        <w:t xml:space="preserve">Alojado en un </w:t>
-      </w:r>
-      <w:r>
-        <w:rPr>
-          <w:rFonts w:ascii="Georgia" w:hAnsi="Georgia"/>
-          <w:sz w:val="22"/>
-          <w:szCs w:val="22"/>
-        </w:rPr>
-        <w:t>repositorio web de la página “</w:t>
+        <w:t>Contiene</w:t>
+      </w:r>
+      <w:r>
+        <w:rPr>
+          <w:rFonts w:ascii="Georgia" w:hAnsi="Georgia"/>
+          <w:sz w:val="22"/>
+          <w:szCs w:val="22"/>
+        </w:rPr>
+        <w:t xml:space="preserve"> 39,102 registros y 25 columnas</w:t>
+      </w:r>
+      <w:r>
+        <w:rPr>
+          <w:rFonts w:ascii="Georgia" w:hAnsi="Georgia"/>
+          <w:sz w:val="22"/>
+          <w:szCs w:val="22"/>
+        </w:rPr>
+        <w:t xml:space="preserve">, esta información fue tomada de </w:t>
+      </w:r>
+      <w:r>
+        <w:rPr>
+          <w:rFonts w:ascii="Georgia" w:hAnsi="Georgia"/>
+          <w:sz w:val="22"/>
+          <w:szCs w:val="22"/>
+        </w:rPr>
+        <w:t xml:space="preserve">un </w:t>
+      </w:r>
+      <w:r>
+        <w:rPr>
+          <w:rFonts w:ascii="Georgia" w:hAnsi="Georgia"/>
+          <w:sz w:val="22"/>
+          <w:szCs w:val="22"/>
+        </w:rPr>
+        <w:t xml:space="preserve">repositorio web </w:t>
+      </w:r>
+      <w:r>
+        <w:rPr>
+          <w:rFonts w:ascii="Georgia" w:hAnsi="Georgia"/>
+          <w:sz w:val="22"/>
+          <w:szCs w:val="22"/>
+        </w:rPr>
+        <w:t xml:space="preserve">de </w:t>
       </w:r>
       <w:proofErr w:type="spellStart"/>
       <w:r>
@@ -3863,6 +4017,32 @@
           <w:sz w:val="22"/>
           <w:szCs w:val="22"/>
         </w:rPr>
+        <w:t>info</w:t>
+      </w:r>
+      <w:proofErr w:type="spellEnd"/>
+      <w:r>
+        <w:rPr>
+          <w:rFonts w:ascii="Georgia" w:hAnsi="Georgia"/>
+          <w:sz w:val="22"/>
+          <w:szCs w:val="22"/>
+        </w:rPr>
+        <w:t xml:space="preserve"> </w:t>
+      </w:r>
+      <w:r>
+        <w:rPr>
+          <w:rFonts w:ascii="Georgia" w:hAnsi="Georgia"/>
+          <w:sz w:val="22"/>
+          <w:szCs w:val="22"/>
+        </w:rPr>
+        <w:t>“</w:t>
+      </w:r>
+      <w:proofErr w:type="spellStart"/>
+      <w:r>
+        <w:rPr>
+          <w:rFonts w:ascii="Georgia" w:hAnsi="Georgia"/>
+          <w:sz w:val="22"/>
+          <w:szCs w:val="22"/>
+        </w:rPr>
         <w:t>Infovuelos</w:t>
       </w:r>
       <w:proofErr w:type="spellEnd"/>
@@ -3872,31 +4052,95 @@
           <w:sz w:val="22"/>
           <w:szCs w:val="22"/>
         </w:rPr>
-        <w:t xml:space="preserve">” de AENA, incluye </w:t>
-      </w:r>
-      <w:r>
-        <w:rPr>
-          <w:rFonts w:ascii="Georgia" w:hAnsi="Georgia"/>
-          <w:sz w:val="22"/>
-          <w:szCs w:val="22"/>
-        </w:rPr>
-        <w:t xml:space="preserve">39,102 registros y 25 columnas, </w:t>
-      </w:r>
-      <w:r>
-        <w:rPr>
-          <w:rFonts w:ascii="Georgia" w:hAnsi="Georgia"/>
-          <w:sz w:val="22"/>
-          <w:szCs w:val="22"/>
-        </w:rPr>
-        <w:t>con vuelos</w:t>
-      </w:r>
-      <w:r>
-        <w:rPr>
-          <w:rFonts w:ascii="Georgia" w:hAnsi="Georgia"/>
-          <w:sz w:val="22"/>
-          <w:szCs w:val="22"/>
-        </w:rPr>
-        <w:t xml:space="preserve"> con origen o destino en aeropuertos españoles durante un periodo en concreto. Permite indagar en la movilidad turística, la demanda de vuelos y la tendencia entre destinos.</w:t>
+        <w:t>” de AENA,</w:t>
+      </w:r>
+      <w:r>
+        <w:rPr>
+          <w:rFonts w:ascii="Georgia" w:hAnsi="Georgia"/>
+          <w:sz w:val="22"/>
+          <w:szCs w:val="22"/>
+        </w:rPr>
+        <w:t xml:space="preserve"> almacena registros de</w:t>
+      </w:r>
+      <w:r>
+        <w:rPr>
+          <w:rFonts w:ascii="Georgia" w:hAnsi="Georgia"/>
+          <w:sz w:val="22"/>
+          <w:szCs w:val="22"/>
+        </w:rPr>
+        <w:t xml:space="preserve"> vuelos</w:t>
+      </w:r>
+      <w:r>
+        <w:rPr>
+          <w:rFonts w:ascii="Georgia" w:hAnsi="Georgia"/>
+          <w:sz w:val="22"/>
+          <w:szCs w:val="22"/>
+        </w:rPr>
+        <w:t xml:space="preserve"> con origen </w:t>
+      </w:r>
+      <w:r>
+        <w:rPr>
+          <w:rFonts w:ascii="Georgia" w:hAnsi="Georgia"/>
+          <w:sz w:val="22"/>
+          <w:szCs w:val="22"/>
+        </w:rPr>
+        <w:t>o</w:t>
+      </w:r>
+      <w:r>
+        <w:rPr>
+          <w:rFonts w:ascii="Georgia" w:hAnsi="Georgia"/>
+          <w:sz w:val="22"/>
+          <w:szCs w:val="22"/>
+        </w:rPr>
+        <w:t xml:space="preserve"> destino en aeropuertos españoles durante un periodo. Permite </w:t>
+      </w:r>
+      <w:r>
+        <w:rPr>
+          <w:rFonts w:ascii="Georgia" w:hAnsi="Georgia"/>
+          <w:sz w:val="22"/>
+          <w:szCs w:val="22"/>
+        </w:rPr>
+        <w:t>analizar</w:t>
+      </w:r>
+      <w:r>
+        <w:rPr>
+          <w:rFonts w:ascii="Georgia" w:hAnsi="Georgia"/>
+          <w:sz w:val="22"/>
+          <w:szCs w:val="22"/>
+        </w:rPr>
+        <w:t xml:space="preserve"> la movilidad turística, la demanda de vuelos y </w:t>
+      </w:r>
+      <w:r>
+        <w:rPr>
+          <w:rFonts w:ascii="Georgia" w:hAnsi="Georgia"/>
+          <w:sz w:val="22"/>
+          <w:szCs w:val="22"/>
+        </w:rPr>
+        <w:t>posible</w:t>
+      </w:r>
+      <w:r>
+        <w:rPr>
+          <w:rFonts w:ascii="Georgia" w:hAnsi="Georgia"/>
+          <w:sz w:val="22"/>
+          <w:szCs w:val="22"/>
+        </w:rPr>
+        <w:t xml:space="preserve"> tendencia </w:t>
+      </w:r>
+      <w:r>
+        <w:rPr>
+          <w:rFonts w:ascii="Georgia" w:hAnsi="Georgia"/>
+          <w:sz w:val="22"/>
+          <w:szCs w:val="22"/>
+        </w:rPr>
+        <w:t xml:space="preserve">de </w:t>
+      </w:r>
+      <w:r>
+        <w:rPr>
+          <w:rFonts w:ascii="Georgia" w:hAnsi="Georgia"/>
+          <w:sz w:val="22"/>
+          <w:szCs w:val="22"/>
+        </w:rPr>
+        <w:t>destinos.</w:t>
       </w:r>
     </w:p>
     <w:p>
@@ -3915,7 +4159,7 @@
           <w:szCs w:val="22"/>
         </w:rPr>
       </w:pPr>
-      <w:bookmarkStart w:id="7" w:name="_Toc215224546"/>
+      <w:bookmarkStart w:id="7" w:name="_Toc215401720"/>
       <w:r>
         <w:rPr>
           <w:rFonts w:ascii="Georgia" w:hAnsi="Georgia"/>
@@ -3933,7 +4177,7 @@
           <w:sz w:val="22"/>
           <w:szCs w:val="22"/>
         </w:rPr>
-        <w:t>–</w:t>
+        <w:t>-</w:t>
       </w:r>
       <w:r>
         <w:rPr>
@@ -4105,7 +4349,7 @@
           <w:szCs w:val="22"/>
         </w:rPr>
       </w:pPr>
-      <w:bookmarkStart w:id="8" w:name="_Toc215224547"/>
+      <w:bookmarkStart w:id="8" w:name="_Toc215401721"/>
       <w:proofErr w:type="spellStart"/>
       <w:r>
         <w:rPr>
@@ -4166,7 +4410,7 @@
           <w:szCs w:val="22"/>
         </w:rPr>
       </w:pPr>
-      <w:bookmarkStart w:id="9" w:name="_Toc215224548"/>
+      <w:bookmarkStart w:id="9" w:name="_Toc215401722"/>
       <w:r>
         <w:rPr>
           <w:rFonts w:ascii="Georgia" w:hAnsi="Georgia"/>
@@ -5022,7 +5266,7 @@
           <w:szCs w:val="22"/>
         </w:rPr>
       </w:pPr>
-      <w:bookmarkStart w:id="10" w:name="_Toc215224549"/>
+      <w:bookmarkStart w:id="10" w:name="_Toc215401723"/>
       <w:r>
         <w:rPr>
           <w:rFonts w:ascii="Georgia" w:hAnsi="Georgia"/>
@@ -6091,7 +6335,7 @@
           <w:szCs w:val="22"/>
         </w:rPr>
       </w:pPr>
-      <w:bookmarkStart w:id="11" w:name="_Toc215224550"/>
+      <w:bookmarkStart w:id="11" w:name="_Toc215401724"/>
       <w:proofErr w:type="spellStart"/>
       <w:r>
         <w:rPr>
@@ -6125,7 +6369,7 @@
           <w:szCs w:val="22"/>
         </w:rPr>
       </w:pPr>
-      <w:bookmarkStart w:id="12" w:name="_Toc215224551"/>
+      <w:bookmarkStart w:id="12" w:name="_Toc215401725"/>
       <w:r>
         <w:rPr>
           <w:rFonts w:ascii="Georgia" w:hAnsi="Georgia"/>
@@ -6263,15 +6507,7 @@
                                 <w:sz w:val="18"/>
                                 <w:szCs w:val="18"/>
                               </w:rPr>
-                              <w:t>array([</w:t>
-                            </w:r>
-                            <w:r>
-                              <w:rPr>
-                                <w:rFonts w:ascii="Consolas" w:hAnsi="Consolas"/>
-                                <w:sz w:val="18"/>
-                                <w:szCs w:val="18"/>
-                              </w:rPr>
-                              <w:t xml:space="preserve">nan, 'D', '2', 'EXT_IZ', 'A', 'Dcha.', 'Izda.', 'PTA. </w:t>
+                              <w:t xml:space="preserve">array([nan, 'D', '2', 'EXT_IZ', 'A', 'Dcha.', 'Izda.', 'PTA. </w:t>
                             </w:r>
                             <w:r>
                               <w:rPr>
@@ -6395,15 +6631,7 @@
                           <w:sz w:val="18"/>
                           <w:szCs w:val="18"/>
                         </w:rPr>
-                        <w:t>array([</w:t>
-                      </w:r>
-                      <w:r>
-                        <w:rPr>
-                          <w:rFonts w:ascii="Consolas" w:hAnsi="Consolas"/>
-                          <w:sz w:val="18"/>
-                          <w:szCs w:val="18"/>
-                        </w:rPr>
-                        <w:t xml:space="preserve">nan, 'D', '2', 'EXT_IZ', 'A', 'Dcha.', 'Izda.', 'PTA. </w:t>
+                        <w:t xml:space="preserve">array([nan, 'D', '2', 'EXT_IZ', 'A', 'Dcha.', 'Izda.', 'PTA. </w:t>
                       </w:r>
                       <w:r>
                         <w:rPr>
@@ -7002,7 +7230,7 @@
           <w:szCs w:val="22"/>
         </w:rPr>
       </w:pPr>
-      <w:bookmarkStart w:id="13" w:name="_Toc215224552"/>
+      <w:bookmarkStart w:id="13" w:name="_Toc215401726"/>
       <w:r>
         <w:rPr>
           <w:rFonts w:ascii="Georgia" w:hAnsi="Georgia"/>
@@ -7105,15 +7333,7 @@
                                 <w:sz w:val="18"/>
                                 <w:szCs w:val="18"/>
                               </w:rPr>
-                              <w:t xml:space="preserve">   </w:t>
-                            </w:r>
-                            <w:r>
-                              <w:rPr>
-                                <w:rFonts w:ascii="Consolas" w:hAnsi="Consolas"/>
-                                <w:sz w:val="18"/>
-                                <w:szCs w:val="18"/>
-                              </w:rPr>
-                              <w:t>alojamiento_tipo       categoria                denominacion</w:t>
+                              <w:t xml:space="preserve">   alojamiento_tipo       categoria                denominacion</w:t>
                             </w:r>
                           </w:p>
                           <w:p>
@@ -7173,15 +7393,7 @@
                           <w:sz w:val="18"/>
                           <w:szCs w:val="18"/>
                         </w:rPr>
-                        <w:t xml:space="preserve">   </w:t>
-                      </w:r>
-                      <w:r>
-                        <w:rPr>
-                          <w:rFonts w:ascii="Consolas" w:hAnsi="Consolas"/>
-                          <w:sz w:val="18"/>
-                          <w:szCs w:val="18"/>
-                        </w:rPr>
-                        <w:t>alojamiento_tipo       categoria                denominacion</w:t>
+                        <w:t xml:space="preserve">   alojamiento_tipo       categoria                denominacion</w:t>
                       </w:r>
                     </w:p>
                     <w:p>
@@ -8029,7 +8241,7 @@
           <w:szCs w:val="22"/>
         </w:rPr>
       </w:pPr>
-      <w:bookmarkStart w:id="14" w:name="_Toc215224553"/>
+      <w:bookmarkStart w:id="14" w:name="_Toc215401727"/>
       <w:proofErr w:type="spellStart"/>
       <w:r>
         <w:rPr>
@@ -8063,7 +8275,7 @@
           <w:szCs w:val="22"/>
         </w:rPr>
       </w:pPr>
-      <w:bookmarkStart w:id="15" w:name="_Toc215224554"/>
+      <w:bookmarkStart w:id="15" w:name="_Toc215401728"/>
       <w:r>
         <w:rPr>
           <w:rFonts w:ascii="Georgia" w:hAnsi="Georgia"/>
@@ -8998,7 +9210,7 @@
           <w:szCs w:val="22"/>
         </w:rPr>
       </w:pPr>
-      <w:bookmarkStart w:id="16" w:name="_Toc215224555"/>
+      <w:bookmarkStart w:id="16" w:name="_Toc215401729"/>
       <w:r>
         <w:rPr>
           <w:rFonts w:ascii="Georgia" w:hAnsi="Georgia"/>
@@ -10003,7 +10215,7 @@
           <w:szCs w:val="22"/>
         </w:rPr>
       </w:pPr>
-      <w:bookmarkStart w:id="17" w:name="_Toc215224556"/>
+      <w:bookmarkStart w:id="17" w:name="_Toc215401730"/>
       <w:r>
         <w:rPr>
           <w:rFonts w:ascii="Georgia" w:hAnsi="Georgia"/>
@@ -10011,7 +10223,25 @@
           <w:sz w:val="22"/>
           <w:szCs w:val="22"/>
         </w:rPr>
-        <w:t>Apartado 2 – Propuesta de formato JSON</w:t>
+        <w:t>Apartado 2</w:t>
+      </w:r>
+      <w:r>
+        <w:rPr>
+          <w:rFonts w:ascii="Georgia" w:hAnsi="Georgia"/>
+          <w:color w:val="0097CD"/>
+          <w:sz w:val="22"/>
+          <w:szCs w:val="22"/>
+        </w:rPr>
+        <w:t xml:space="preserve"> -</w:t>
+      </w:r>
+      <w:r>
+        <w:rPr>
+          <w:rFonts w:ascii="Georgia" w:hAnsi="Georgia"/>
+          <w:color w:val="0097CD"/>
+          <w:sz w:val="22"/>
+          <w:szCs w:val="22"/>
+        </w:rPr>
+        <w:t xml:space="preserve"> Propuesta de formato JSON</w:t>
       </w:r>
       <w:bookmarkEnd w:id="17"/>
     </w:p>
@@ -10720,7 +10950,7 @@
           <w:szCs w:val="22"/>
         </w:rPr>
       </w:pPr>
-      <w:bookmarkStart w:id="18" w:name="_Toc215224557"/>
+      <w:bookmarkStart w:id="18" w:name="_Toc215401731"/>
       <w:r>
         <w:rPr>
           <w:rFonts w:ascii="Georgia" w:hAnsi="Georgia"/>
@@ -10728,7 +10958,25 @@
           <w:sz w:val="22"/>
           <w:szCs w:val="22"/>
         </w:rPr>
-        <w:t>Apartado 3 – Metodología de limpieza implementada</w:t>
+        <w:t>Apartado 3</w:t>
+      </w:r>
+      <w:r>
+        <w:rPr>
+          <w:rFonts w:ascii="Georgia" w:hAnsi="Georgia"/>
+          <w:color w:val="0097CD"/>
+          <w:sz w:val="22"/>
+          <w:szCs w:val="22"/>
+        </w:rPr>
+        <w:t xml:space="preserve"> - </w:t>
+      </w:r>
+      <w:r>
+        <w:rPr>
+          <w:rFonts w:ascii="Georgia" w:hAnsi="Georgia"/>
+          <w:color w:val="0097CD"/>
+          <w:sz w:val="22"/>
+          <w:szCs w:val="22"/>
+        </w:rPr>
+        <w:t>Metodología de limpieza implementada</w:t>
       </w:r>
       <w:bookmarkEnd w:id="18"/>
     </w:p>
@@ -10747,7 +10995,63 @@
           <w:sz w:val="22"/>
           <w:szCs w:val="22"/>
         </w:rPr>
-        <w:t xml:space="preserve">La metodología se ha estructurado en las siguientes </w:t>
+        <w:t>Se implement</w:t>
+      </w:r>
+      <w:r>
+        <w:rPr>
+          <w:rFonts w:ascii="Georgia" w:hAnsi="Georgia"/>
+          <w:sz w:val="22"/>
+          <w:szCs w:val="22"/>
+        </w:rPr>
+        <w:t>o</w:t>
+      </w:r>
+      <w:r>
+        <w:rPr>
+          <w:rFonts w:ascii="Georgia" w:hAnsi="Georgia"/>
+          <w:sz w:val="22"/>
+          <w:szCs w:val="22"/>
+        </w:rPr>
+        <w:t xml:space="preserve"> la siguiente</w:t>
+      </w:r>
+      <w:r>
+        <w:rPr>
+          <w:rFonts w:ascii="Georgia" w:hAnsi="Georgia"/>
+          <w:sz w:val="22"/>
+          <w:szCs w:val="22"/>
+        </w:rPr>
+        <w:t xml:space="preserve"> metodología</w:t>
+      </w:r>
+      <w:r>
+        <w:rPr>
+          <w:rFonts w:ascii="Georgia" w:hAnsi="Georgia"/>
+          <w:sz w:val="22"/>
+          <w:szCs w:val="22"/>
+        </w:rPr>
+        <w:t>,</w:t>
+      </w:r>
+      <w:r>
+        <w:rPr>
+          <w:rFonts w:ascii="Georgia" w:hAnsi="Georgia"/>
+          <w:sz w:val="22"/>
+          <w:szCs w:val="22"/>
+        </w:rPr>
+        <w:t xml:space="preserve"> estructurad</w:t>
+      </w:r>
+      <w:r>
+        <w:rPr>
+          <w:rFonts w:ascii="Georgia" w:hAnsi="Georgia"/>
+          <w:sz w:val="22"/>
+          <w:szCs w:val="22"/>
+        </w:rPr>
+        <w:t>a</w:t>
+      </w:r>
+      <w:r>
+        <w:rPr>
+          <w:rFonts w:ascii="Georgia" w:hAnsi="Georgia"/>
+          <w:sz w:val="22"/>
+          <w:szCs w:val="22"/>
+        </w:rPr>
+        <w:t xml:space="preserve"> en las siguientes </w:t>
       </w:r>
       <w:r>
         <w:rPr>
@@ -10763,7 +11067,31 @@
           <w:sz w:val="22"/>
           <w:szCs w:val="22"/>
         </w:rPr>
-        <w:t>, aplicadas de forma sistemática a los tres conjuntos de datos:</w:t>
+        <w:t>, aplicada a los conjuntos de datos</w:t>
+      </w:r>
+      <w:r>
+        <w:rPr>
+          <w:rFonts w:ascii="Georgia" w:hAnsi="Georgia"/>
+          <w:sz w:val="22"/>
+          <w:szCs w:val="22"/>
+        </w:rPr>
+        <w:t xml:space="preserve">, en </w:t>
+      </w:r>
+      <w:r>
+        <w:rPr>
+          <w:rFonts w:ascii="Georgia" w:hAnsi="Georgia"/>
+          <w:sz w:val="22"/>
+          <w:szCs w:val="22"/>
+        </w:rPr>
+        <w:t>este análisis son 3</w:t>
+      </w:r>
+      <w:r>
+        <w:rPr>
+          <w:rFonts w:ascii="Georgia" w:hAnsi="Georgia"/>
+          <w:sz w:val="22"/>
+          <w:szCs w:val="22"/>
+        </w:rPr>
+        <w:t>:</w:t>
       </w:r>
     </w:p>
     <w:p>
@@ -11417,7 +11745,7 @@
           <w:sz w:val="22"/>
           <w:szCs w:val="22"/>
         </w:rPr>
-        <w:t xml:space="preserve">Implementación de las reglas </w:t>
+        <w:t xml:space="preserve">Implementación de reglas </w:t>
       </w:r>
       <w:r>
         <w:rPr>
@@ -11433,7 +11761,23 @@
           <w:sz w:val="22"/>
           <w:szCs w:val="22"/>
         </w:rPr>
-        <w:t xml:space="preserve"> código Python (p. ej., creación de nuevas columnas derivadas, </w:t>
+        <w:t xml:space="preserve"> código Python (ej</w:t>
+      </w:r>
+      <w:r>
+        <w:rPr>
+          <w:rFonts w:ascii="Georgia" w:hAnsi="Georgia"/>
+          <w:sz w:val="22"/>
+          <w:szCs w:val="22"/>
+        </w:rPr>
+        <w:t>emplo</w:t>
+      </w:r>
+      <w:r>
+        <w:rPr>
+          <w:rFonts w:ascii="Georgia" w:hAnsi="Georgia"/>
+          <w:sz w:val="22"/>
+          <w:szCs w:val="22"/>
+        </w:rPr>
+        <w:t xml:space="preserve">., creación de nuevas columnas derivadas, </w:t>
       </w:r>
       <w:r>
         <w:rPr>
@@ -11634,7 +11978,7 @@
           <w:szCs w:val="22"/>
         </w:rPr>
       </w:pPr>
-      <w:bookmarkStart w:id="19" w:name="_Toc215224558"/>
+      <w:bookmarkStart w:id="19" w:name="_Toc215401732"/>
       <w:r>
         <w:rPr>
           <w:rFonts w:ascii="Georgia" w:hAnsi="Georgia"/>
@@ -11642,7 +11986,25 @@
           <w:sz w:val="22"/>
           <w:szCs w:val="22"/>
         </w:rPr>
-        <w:t>Apartado 4 – Mejoras propuestas en los conjuntos de datos</w:t>
+        <w:t>Apartado 4</w:t>
+      </w:r>
+      <w:r>
+        <w:rPr>
+          <w:rFonts w:ascii="Georgia" w:hAnsi="Georgia"/>
+          <w:color w:val="0097CD"/>
+          <w:sz w:val="22"/>
+          <w:szCs w:val="22"/>
+        </w:rPr>
+        <w:t xml:space="preserve"> - </w:t>
+      </w:r>
+      <w:r>
+        <w:rPr>
+          <w:rFonts w:ascii="Georgia" w:hAnsi="Georgia"/>
+          <w:color w:val="0097CD"/>
+          <w:sz w:val="22"/>
+          <w:szCs w:val="22"/>
+        </w:rPr>
+        <w:t>Mejoras propuestas en los conjuntos de datos</w:t>
       </w:r>
       <w:bookmarkEnd w:id="19"/>
     </w:p>
@@ -11761,7 +12123,39 @@
           <w:sz w:val="22"/>
           <w:szCs w:val="22"/>
         </w:rPr>
-        <w:t>Atomicidad y control de valores:</w:t>
+        <w:t xml:space="preserve">Atomicidad </w:t>
+      </w:r>
+      <w:r>
+        <w:rPr>
+          <w:rFonts w:ascii="Georgia" w:hAnsi="Georgia"/>
+          <w:sz w:val="22"/>
+          <w:szCs w:val="22"/>
+        </w:rPr>
+        <w:t xml:space="preserve">(ACID) </w:t>
+      </w:r>
+      <w:r>
+        <w:rPr>
+          <w:rFonts w:ascii="Georgia" w:hAnsi="Georgia"/>
+          <w:sz w:val="22"/>
+          <w:szCs w:val="22"/>
+        </w:rPr>
+        <w:t xml:space="preserve">y control de </w:t>
+      </w:r>
+      <w:r>
+        <w:rPr>
+          <w:rFonts w:ascii="Georgia" w:hAnsi="Georgia"/>
+          <w:sz w:val="22"/>
+          <w:szCs w:val="22"/>
+        </w:rPr>
+        <w:t xml:space="preserve">tipos de </w:t>
+      </w:r>
+      <w:r>
+        <w:rPr>
+          <w:rFonts w:ascii="Georgia" w:hAnsi="Georgia"/>
+          <w:sz w:val="22"/>
+          <w:szCs w:val="22"/>
+        </w:rPr>
+        <w:t>valores:</w:t>
       </w:r>
     </w:p>
     <w:p>
@@ -11862,20 +12256,72 @@
           <w:sz w:val="22"/>
           <w:szCs w:val="22"/>
         </w:rPr>
-        <w:t>Justificación: Facilita análisis, interoperabilidad y modelado JSON.</w:t>
-      </w:r>
-    </w:p>
-    <w:p>
-      <w:pPr>
-        <w:pStyle w:val="Prrafodelista"/>
-        <w:ind w:left="1440"/>
-        <w:jc w:val="both"/>
-        <w:rPr>
-          <w:rFonts w:ascii="Georgia" w:hAnsi="Georgia"/>
-          <w:sz w:val="22"/>
-          <w:szCs w:val="22"/>
-        </w:rPr>
-      </w:pPr>
+        <w:t>Justificación: Facilita</w:t>
+      </w:r>
+      <w:r>
+        <w:rPr>
+          <w:rFonts w:ascii="Georgia" w:hAnsi="Georgia"/>
+          <w:sz w:val="22"/>
+          <w:szCs w:val="22"/>
+        </w:rPr>
+        <w:t xml:space="preserve"> el</w:t>
+      </w:r>
+      <w:r>
+        <w:rPr>
+          <w:rFonts w:ascii="Georgia" w:hAnsi="Georgia"/>
+          <w:sz w:val="22"/>
+          <w:szCs w:val="22"/>
+        </w:rPr>
+        <w:t xml:space="preserve"> análisis,</w:t>
+      </w:r>
+      <w:r>
+        <w:rPr>
+          <w:rFonts w:ascii="Georgia" w:hAnsi="Georgia"/>
+          <w:sz w:val="22"/>
+          <w:szCs w:val="22"/>
+        </w:rPr>
+        <w:t xml:space="preserve"> la</w:t>
+      </w:r>
+      <w:r>
+        <w:rPr>
+          <w:rFonts w:ascii="Georgia" w:hAnsi="Georgia"/>
+          <w:sz w:val="22"/>
+          <w:szCs w:val="22"/>
+        </w:rPr>
+        <w:t xml:space="preserve"> interoperabilidad y </w:t>
+      </w:r>
+      <w:r>
+        <w:rPr>
+          <w:rFonts w:ascii="Georgia" w:hAnsi="Georgia"/>
+          <w:sz w:val="22"/>
+          <w:szCs w:val="22"/>
+        </w:rPr>
+        <w:t xml:space="preserve">el </w:t>
+      </w:r>
+      <w:r>
+        <w:rPr>
+          <w:rFonts w:ascii="Georgia" w:hAnsi="Georgia"/>
+          <w:sz w:val="22"/>
+          <w:szCs w:val="22"/>
+        </w:rPr>
+        <w:t xml:space="preserve">modelado </w:t>
+      </w:r>
+      <w:r>
+        <w:rPr>
+          <w:rFonts w:ascii="Georgia" w:hAnsi="Georgia"/>
+          <w:sz w:val="22"/>
+          <w:szCs w:val="22"/>
+        </w:rPr>
+        <w:t xml:space="preserve">en </w:t>
+      </w:r>
+      <w:r>
+        <w:rPr>
+          <w:rFonts w:ascii="Georgia" w:hAnsi="Georgia"/>
+          <w:sz w:val="22"/>
+          <w:szCs w:val="22"/>
+        </w:rPr>
+        <w:t>JSON.</w:t>
+      </w:r>
     </w:p>
     <w:p>
       <w:pPr>
@@ -12284,7 +12730,7 @@
           <w:szCs w:val="22"/>
         </w:rPr>
       </w:pPr>
-      <w:bookmarkStart w:id="20" w:name="_Toc215224559"/>
+      <w:bookmarkStart w:id="20" w:name="_Toc215401733"/>
       <w:r>
         <w:rPr>
           <w:rFonts w:ascii="Georgia" w:hAnsi="Georgia"/>

</xml_diff>